<commit_message>
10.24 test D_cache, fix some bug in D and I_cache r_addr of ram should not be block_ cache_ready is wrong in D_cache mem_addr_s is wrong in D_cache and something other I forget
</commit_message>
<xml_diff>
--- a/doc/I_cache.docx
+++ b/doc/I_cache.docx
@@ -116,7 +116,7 @@
           <v:shape id="_x0000_i1025" type="#_x0000_t75" style="width:297pt;height:152.25pt" o:ole="">
             <v:imagedata r:id="rId6" o:title=""/>
           </v:shape>
-          <o:OLEObject Type="Embed" ProgID="Visio.Drawing.11" ShapeID="_x0000_i1025" DrawAspect="Content" ObjectID="_1570088698" r:id="rId7"/>
+          <o:OLEObject Type="Embed" ProgID="Visio.Drawing.11" ShapeID="_x0000_i1025" DrawAspect="Content" ObjectID="_1570099623" r:id="rId7"/>
         </w:object>
       </w:r>
     </w:p>
@@ -133,7 +133,7 @@
           <v:shape id="_x0000_i1026" type="#_x0000_t75" style="width:5in;height:308.25pt" o:ole="">
             <v:imagedata r:id="rId8" o:title=""/>
           </v:shape>
-          <o:OLEObject Type="Embed" ProgID="Visio.Drawing.11" ShapeID="_x0000_i1026" DrawAspect="Content" ObjectID="_1570088699" r:id="rId9"/>
+          <o:OLEObject Type="Embed" ProgID="Visio.Drawing.11" ShapeID="_x0000_i1026" DrawAspect="Content" ObjectID="_1570099624" r:id="rId9"/>
         </w:object>
       </w:r>
     </w:p>
@@ -150,7 +150,7 @@
           <v:shape id="_x0000_i1027" type="#_x0000_t75" style="width:188.25pt;height:273.75pt" o:ole="">
             <v:imagedata r:id="rId10" o:title=""/>
           </v:shape>
-          <o:OLEObject Type="Embed" ProgID="Visio.Drawing.11" ShapeID="_x0000_i1027" DrawAspect="Content" ObjectID="_1570088700" r:id="rId11"/>
+          <o:OLEObject Type="Embed" ProgID="Visio.Drawing.11" ShapeID="_x0000_i1027" DrawAspect="Content" ObjectID="_1570099625" r:id="rId11"/>
         </w:object>
       </w:r>
     </w:p>
@@ -166,11 +166,10 @@
           <v:shape id="_x0000_i1028" type="#_x0000_t75" style="width:188.25pt;height:273.75pt" o:ole="">
             <v:imagedata r:id="rId12" o:title=""/>
           </v:shape>
-          <o:OLEObject Type="Embed" ProgID="Visio.Drawing.11" ShapeID="_x0000_i1028" DrawAspect="Content" ObjectID="_1570088701" r:id="rId13"/>
+          <o:OLEObject Type="Embed" ProgID="Visio.Drawing.11" ShapeID="_x0000_i1028" DrawAspect="Content" ObjectID="_1570099626" r:id="rId13"/>
         </w:object>
       </w:r>
     </w:p>
-    <w:bookmarkStart w:id="0" w:name="_GoBack"/>
     <w:p>
       <w:pPr>
         <w:jc w:val="center"/>
@@ -183,10 +182,9 @@
           <v:shape id="_x0000_i1029" type="#_x0000_t75" style="width:75pt;height:188.25pt" o:ole="">
             <v:imagedata r:id="rId14" o:title=""/>
           </v:shape>
-          <o:OLEObject Type="Embed" ProgID="Visio.Drawing.11" ShapeID="_x0000_i1029" DrawAspect="Content" ObjectID="_1570088702" r:id="rId15"/>
+          <o:OLEObject Type="Embed" ProgID="Visio.Drawing.11" ShapeID="_x0000_i1029" DrawAspect="Content" ObjectID="_1570099627" r:id="rId15"/>
         </w:object>
       </w:r>
-      <w:bookmarkEnd w:id="0"/>
     </w:p>
     <w:p>
       <w:pPr>
@@ -221,6 +219,17 @@
         </w:rPr>
         <w:t>根据传入的地址，首先判断是否命中，如果命中的话，将新的值写入对应的数据区。如果没有命中给的话，从下级cache中读入数据，并将新数据写入，存放在组相连中合适的位置。</w:t>
       </w:r>
+    </w:p>
+    <w:p>
+      <w:pPr>
+        <w:pStyle w:val="a3"/>
+        <w:ind w:left="360" w:firstLineChars="0" w:firstLine="0"/>
+        <w:rPr>
+          <w:rFonts w:hint="eastAsia"/>
+        </w:rPr>
+      </w:pPr>
+      <w:bookmarkStart w:id="0" w:name="_GoBack"/>
+      <w:bookmarkEnd w:id="0"/>
     </w:p>
     <w:p>
       <w:pPr>

</xml_diff>